<commit_message>
Dropped armor values a little. Making list of traits / maneuvers
</commit_message>
<xml_diff>
--- a/SupersNew/powers/canine.docx
+++ b/SupersNew/powers/canine.docx
@@ -1631,8 +1631,6 @@
               </w:rPr>
               <w:t>Burn -1 / x3 / -- / 10P</w:t>
             </w:r>
-            <w:bookmarkStart w:id="0" w:name="_GoBack"/>
-            <w:bookmarkEnd w:id="0"/>
           </w:p>
           <w:p>
             <w:pPr>
@@ -2252,7 +2250,15 @@
                 <w:sz w:val="14"/>
                 <w:szCs w:val="14"/>
               </w:rPr>
-              <w:t>+1d10 physical damage</w:t>
+              <w:t>+1d8</w:t>
+            </w:r>
+            <w:r>
+              <w:rPr>
+                <w:rFonts w:ascii="Abadi" w:hAnsi="Abadi"/>
+                <w:sz w:val="14"/>
+                <w:szCs w:val="14"/>
+              </w:rPr>
+              <w:t xml:space="preserve"> physical damage</w:t>
             </w:r>
           </w:p>
           <w:p>
@@ -4994,8 +5000,10 @@
                 <w:sz w:val="14"/>
                 <w:szCs w:val="14"/>
               </w:rPr>
-              <w:t>E1</w:t>
-            </w:r>
+              <w:t>M</w:t>
+            </w:r>
+            <w:bookmarkStart w:id="0" w:name="_GoBack"/>
+            <w:bookmarkEnd w:id="0"/>
           </w:p>
         </w:tc>
         <w:tc>

</xml_diff>